<commit_message>
docs: corrección de roles
</commit_message>
<xml_diff>
--- a/reports/Group/D04/Testing report - Group.docx
+++ b/reports/Group/D04/Testing report - Group.docx
@@ -462,7 +462,7 @@
                 <w:rFonts w:asciiTheme="minorHAnsi" w:eastAsia="Arial Narrow" w:hAnsiTheme="minorHAnsi"/>
                 <w:noProof/>
               </w:rPr>
-              <w:t>Desarrollador</w:t>
+              <w:t>Tester</w:t>
             </w:r>
           </w:p>
         </w:tc>
@@ -486,7 +486,7 @@
                 <w:rFonts w:asciiTheme="minorHAnsi" w:eastAsia="Arial Narrow" w:hAnsiTheme="minorHAnsi"/>
                 <w:noProof/>
               </w:rPr>
-              <w:t>Persona encargada de desarrollar el código</w:t>
+              <w:t>Persona encargada de realizar pruebas sobre el código</w:t>
             </w:r>
           </w:p>
         </w:tc>
@@ -535,10 +535,10 @@
             </w:pPr>
             <w:r>
               <w:rPr>
-                <w:rFonts w:asciiTheme="minorHAnsi" w:eastAsia="Arial Narrow" w:hAnsiTheme="minorHAnsi"/>
-                <w:noProof/>
-              </w:rPr>
-              <w:t>Operador</w:t>
+                <w:rFonts w:asciiTheme="minorHAnsi" w:hAnsiTheme="minorHAnsi"/>
+                <w:noProof/>
+              </w:rPr>
+              <w:t>Desarrollador</w:t>
             </w:r>
           </w:p>
         </w:tc>
@@ -562,7 +562,7 @@
                 <w:rFonts w:asciiTheme="minorHAnsi" w:eastAsia="Arial Narrow" w:hAnsiTheme="minorHAnsi"/>
                 <w:noProof/>
               </w:rPr>
-              <w:t>Encargado de las tareas de campo, de las instalaciones y del mantenimeinto de los sistemas de la empresa</w:t>
+              <w:t>Persona encargada de desarrollar el código</w:t>
             </w:r>
           </w:p>
         </w:tc>
@@ -684,16 +684,16 @@
               <w:ind w:firstLine="0"/>
               <w:jc w:val="left"/>
               <w:rPr>
-                <w:rFonts w:asciiTheme="minorHAnsi" w:hAnsiTheme="minorHAnsi"/>
-                <w:noProof/>
-              </w:rPr>
-            </w:pPr>
-            <w:r>
-              <w:rPr>
                 <w:rFonts w:asciiTheme="minorHAnsi" w:eastAsia="Arial Narrow" w:hAnsiTheme="minorHAnsi"/>
                 <w:noProof/>
               </w:rPr>
-              <w:t>Tester</w:t>
+            </w:pPr>
+            <w:r>
+              <w:rPr>
+                <w:rFonts w:asciiTheme="minorHAnsi" w:eastAsia="Arial Narrow" w:hAnsiTheme="minorHAnsi"/>
+                <w:noProof/>
+              </w:rPr>
+              <w:t>Desarrollador</w:t>
             </w:r>
           </w:p>
         </w:tc>
@@ -717,7 +717,7 @@
                 <w:rFonts w:asciiTheme="minorHAnsi" w:eastAsia="Arial Narrow" w:hAnsiTheme="minorHAnsi"/>
                 <w:noProof/>
               </w:rPr>
-              <w:t>Persona encargada de realizar pruebas sobre el código</w:t>
+              <w:t>Persona encargada de desarrollar el código</w:t>
             </w:r>
           </w:p>
         </w:tc>
@@ -769,7 +769,7 @@
                 <w:rFonts w:asciiTheme="minorHAnsi" w:eastAsia="Arial Narrow" w:hAnsiTheme="minorHAnsi"/>
                 <w:noProof/>
               </w:rPr>
-              <w:t>Developer</w:t>
+              <w:t>Operador</w:t>
             </w:r>
           </w:p>
         </w:tc>
@@ -793,7 +793,21 @@
                 <w:rFonts w:asciiTheme="minorHAnsi" w:eastAsia="Arial Narrow" w:hAnsiTheme="minorHAnsi"/>
                 <w:noProof/>
               </w:rPr>
-              <w:t>Persona encargada de desarrollar el código</w:t>
+              <w:t>Encargado de las tareas de campo, de las instalaciones y del mantenim</w:t>
+            </w:r>
+            <w:r>
+              <w:rPr>
+                <w:rFonts w:asciiTheme="minorHAnsi" w:eastAsia="Arial Narrow" w:hAnsiTheme="minorHAnsi"/>
+                <w:noProof/>
+              </w:rPr>
+              <w:t>i</w:t>
+            </w:r>
+            <w:r>
+              <w:rPr>
+                <w:rFonts w:asciiTheme="minorHAnsi" w:eastAsia="Arial Narrow" w:hAnsiTheme="minorHAnsi"/>
+                <w:noProof/>
+              </w:rPr>
+              <w:t>ento de los sistemas de la empresa</w:t>
             </w:r>
           </w:p>
         </w:tc>
@@ -2800,49 +2814,7 @@
               <w:rPr>
                 <w:lang w:val="es-ES"/>
               </w:rPr>
-              <w:t xml:space="preserve">El </w:t>
-            </w:r>
-            <w:proofErr w:type="gramStart"/>
-            <w:r>
-              <w:rPr>
-                <w:lang w:val="es-ES"/>
-              </w:rPr>
-              <w:t>teléfono  de</w:t>
-            </w:r>
-            <w:proofErr w:type="gramEnd"/>
-            <w:r>
-              <w:rPr>
-                <w:lang w:val="es-ES"/>
-              </w:rPr>
-              <w:t xml:space="preserve"> contacto debe seguir el patrón en expresión regular "^\</w:t>
-            </w:r>
-            <w:proofErr w:type="gramStart"/>
-            <w:r>
-              <w:rPr>
-                <w:lang w:val="es-ES"/>
-              </w:rPr>
-              <w:t>+?\d{</w:t>
-            </w:r>
-            <w:proofErr w:type="gramEnd"/>
-            <w:r>
-              <w:rPr>
-                <w:lang w:val="es-ES"/>
-              </w:rPr>
-              <w:t>6,</w:t>
-            </w:r>
-            <w:proofErr w:type="gramStart"/>
-            <w:r>
-              <w:rPr>
-                <w:lang w:val="es-ES"/>
-              </w:rPr>
-              <w:t>15}$</w:t>
-            </w:r>
-            <w:proofErr w:type="gramEnd"/>
-            <w:r>
-              <w:rPr>
-                <w:lang w:val="es-ES"/>
-              </w:rPr>
-              <w:t>"</w:t>
+              <w:t>El teléfono  de contacto debe seguir el patrón en expresión regular "^\+?\d{6,15}$"</w:t>
             </w:r>
           </w:p>
         </w:tc>
@@ -3218,35 +3190,7 @@
               <w:rPr>
                 <w:lang w:val="es-ES"/>
               </w:rPr>
-              <w:t xml:space="preserve"> contacto debe seguir el patrón en expresión regular "^\</w:t>
-            </w:r>
-            <w:proofErr w:type="gramStart"/>
-            <w:r>
-              <w:rPr>
-                <w:lang w:val="es-ES"/>
-              </w:rPr>
-              <w:t>+?\d{</w:t>
-            </w:r>
-            <w:proofErr w:type="gramEnd"/>
-            <w:r>
-              <w:rPr>
-                <w:lang w:val="es-ES"/>
-              </w:rPr>
-              <w:t>6,</w:t>
-            </w:r>
-            <w:proofErr w:type="gramStart"/>
-            <w:r>
-              <w:rPr>
-                <w:lang w:val="es-ES"/>
-              </w:rPr>
-              <w:t>15}$</w:t>
-            </w:r>
-            <w:proofErr w:type="gramEnd"/>
-            <w:r>
-              <w:rPr>
-                <w:lang w:val="es-ES"/>
-              </w:rPr>
-              <w:t>"</w:t>
+              <w:t xml:space="preserve"> contacto debe seguir el patrón en expresión regular "^\+?\d{6,15}$"</w:t>
             </w:r>
           </w:p>
         </w:tc>
@@ -3571,15 +3515,7 @@
     </w:p>
     <w:p>
       <w:r>
-        <w:t>Como podemos ver, la cobertura proporcionada por las pruebas es casi perfecta, siendo la menor un 99.2% para el servicio de ‘</w:t>
-      </w:r>
-      <w:proofErr w:type="gramStart"/>
-      <w:r>
-        <w:t>show</w:t>
-      </w:r>
-      <w:proofErr w:type="gramEnd"/>
-      <w:r>
-        <w:t>’.</w:t>
+        <w:t>Como podemos ver, la cobertura proporcionada por las pruebas es casi perfecta, siendo la menor un 99.2% para el servicio de ‘show’.</w:t>
       </w:r>
     </w:p>
     <w:p/>
@@ -3621,21 +3557,7 @@
         <w:rPr>
           <w:lang w:eastAsia="en-US"/>
         </w:rPr>
-        <w:t xml:space="preserve"> A </w:t>
-      </w:r>
-      <w:proofErr w:type="gramStart"/>
-      <w:r>
-        <w:rPr>
-          <w:lang w:eastAsia="en-US"/>
-        </w:rPr>
-        <w:t>continuación</w:t>
-      </w:r>
-      <w:proofErr w:type="gramEnd"/>
-      <w:r>
-        <w:rPr>
-          <w:lang w:eastAsia="en-US"/>
-        </w:rPr>
-        <w:t xml:space="preserve"> vemos las </w:t>
+        <w:t xml:space="preserve"> A continuación vemos las </w:t>
       </w:r>
       <w:proofErr w:type="spellStart"/>
       <w:r>
@@ -3837,21 +3759,7 @@
         <w:rPr>
           <w:lang w:eastAsia="en-US"/>
         </w:rPr>
-        <w:t xml:space="preserve">Podemos ver </w:t>
-      </w:r>
-      <w:proofErr w:type="gramStart"/>
-      <w:r>
-        <w:rPr>
-          <w:lang w:eastAsia="en-US"/>
-        </w:rPr>
-        <w:t>que</w:t>
-      </w:r>
-      <w:proofErr w:type="gramEnd"/>
-      <w:r>
-        <w:rPr>
-          <w:lang w:eastAsia="en-US"/>
-        </w:rPr>
-        <w:t xml:space="preserve"> aunque la mayoría de los casos de prueba se mantienen constantes, el caso de actualización decrece de unos 32.5 hasta unos 18. Sin embargo, para ver una comparación más exacta estudiaremos el nivel de significancia y el valor crítico de z.</w:t>
+        <w:t>Podemos ver que aunque la mayoría de los casos de prueba se mantienen constantes, el caso de actualización decrece de unos 32.5 hasta unos 18. Sin embargo, para ver una comparación más exacta estudiaremos el nivel de significancia y el valor crítico de z.</w:t>
       </w:r>
     </w:p>
     <w:p>
@@ -3859,6 +3767,9 @@
         <w:keepNext/>
       </w:pPr>
       <w:r>
+        <w:rPr>
+          <w:noProof/>
+        </w:rPr>
         <w:drawing>
           <wp:inline distT="0" distB="0" distL="0" distR="0" wp14:anchorId="4C150A13" wp14:editId="1D56A08D">
             <wp:extent cx="5943600" cy="2028190"/>
@@ -3967,21 +3878,7 @@
         <w:rPr>
           <w:lang w:eastAsia="en-US"/>
         </w:rPr>
-        <w:t>. Siguiendo la metodología estudiada en clase, al encontrarse este valor de z en el intervalo [</w:t>
-      </w:r>
-      <w:proofErr w:type="gramStart"/>
-      <w:r>
-        <w:rPr>
-          <w:lang w:eastAsia="en-US"/>
-        </w:rPr>
-        <w:t>0,α</w:t>
-      </w:r>
-      <w:proofErr w:type="gramEnd"/>
-      <w:r>
-        <w:rPr>
-          <w:lang w:eastAsia="en-US"/>
-        </w:rPr>
-        <w:t>) y no en el (α,1], encontramos que ha habido una mejora muy significativa de la primera ejecución a la segunda ya que este valor crítico de z se encuentra muy cercano de 0.</w:t>
+        <w:t>. Siguiendo la metodología estudiada en clase, al encontrarse este valor de z en el intervalo [0,α) y no en el (α,1], encontramos que ha habido una mejora muy significativa de la primera ejecución a la segunda ya que este valor crítico de z se encuentra muy cercano de 0.</w:t>
       </w:r>
     </w:p>
     <w:p>
@@ -6061,14 +5958,6 @@
 </file>
 
 <file path=customXml/item1.xml><?xml version="1.0" encoding="utf-8"?>
-<p:properties xmlns:p="http://schemas.microsoft.com/office/2006/metadata/properties" xmlns:xsi="http://www.w3.org/2001/XMLSchema-instance" xmlns:pc="http://schemas.microsoft.com/office/infopath/2007/PartnerControls">
-  <documentManagement>
-    <_activity xmlns="2ae682cf-43b4-4799-8f5c-c328541a654b" xsi:nil="true"/>
-  </documentManagement>
-</p:properties>
-</file>
-
-<file path=customXml/item2.xml><?xml version="1.0" encoding="utf-8"?>
 <?mso-contentType ?>
 <FormTemplates xmlns="http://schemas.microsoft.com/sharepoint/v3/contenttype/forms">
   <Display>DocumentLibraryForm</Display>
@@ -6077,7 +5966,19 @@
 </FormTemplates>
 </file>
 
+<file path=customXml/item2.xml><?xml version="1.0" encoding="utf-8"?>
+<p:properties xmlns:p="http://schemas.microsoft.com/office/2006/metadata/properties" xmlns:xsi="http://www.w3.org/2001/XMLSchema-instance" xmlns:pc="http://schemas.microsoft.com/office/infopath/2007/PartnerControls">
+  <documentManagement>
+    <_activity xmlns="2ae682cf-43b4-4799-8f5c-c328541a654b" xsi:nil="true"/>
+  </documentManagement>
+</p:properties>
+</file>
+
 <file path=customXml/item3.xml><?xml version="1.0" encoding="utf-8"?>
+<b:Sources xmlns:b="http://schemas.openxmlformats.org/officeDocument/2006/bibliography" xmlns="http://schemas.openxmlformats.org/officeDocument/2006/bibliography" SelectedStyle="\APASixthEditionOfficeOnline.xsl" StyleName="APA" Version="6"/>
+</file>
+
+<file path=customXml/item4.xml><?xml version="1.0" encoding="utf-8"?>
 <ct:contentTypeSchema xmlns:ct="http://schemas.microsoft.com/office/2006/metadata/contentType" xmlns:ma="http://schemas.microsoft.com/office/2006/metadata/properties/metaAttributes" ct:_="" ma:_="" ma:contentTypeName="Documento" ma:contentTypeID="0x0101000E34988EC92BB44CB965BE884D528A2E" ma:contentTypeVersion="10" ma:contentTypeDescription="Crear nuevo documento." ma:contentTypeScope="" ma:versionID="fe916204bf550124ceab91c13ab838fa">
   <xsd:schema xmlns:xsd="http://www.w3.org/2001/XMLSchema" xmlns:xs="http://www.w3.org/2001/XMLSchema" xmlns:p="http://schemas.microsoft.com/office/2006/metadata/properties" xmlns:ns3="2ae682cf-43b4-4799-8f5c-c328541a654b" targetNamespace="http://schemas.microsoft.com/office/2006/metadata/properties" ma:root="true" ma:fieldsID="f10a5d929a28c06bca8cd38144b85fbb" ns3:_="">
     <xsd:import namespace="2ae682cf-43b4-4799-8f5c-c328541a654b"/>
@@ -6257,11 +6158,15 @@
 </ct:contentTypeSchema>
 </file>
 
-<file path=customXml/item4.xml><?xml version="1.0" encoding="utf-8"?>
-<b:Sources xmlns:b="http://schemas.openxmlformats.org/officeDocument/2006/bibliography" xmlns="http://schemas.openxmlformats.org/officeDocument/2006/bibliography" SelectedStyle="\APASixthEditionOfficeOnline.xsl" StyleName="APA" Version="6"/>
+<file path=customXml/itemProps1.xml><?xml version="1.0" encoding="utf-8"?>
+<ds:datastoreItem xmlns:ds="http://schemas.openxmlformats.org/officeDocument/2006/customXml" ds:itemID="{F70EFCF9-12BE-45E4-891B-E0B22690095E}">
+  <ds:schemaRefs>
+    <ds:schemaRef ds:uri="http://schemas.microsoft.com/sharepoint/v3/contenttype/forms"/>
+  </ds:schemaRefs>
+</ds:datastoreItem>
 </file>
 
-<file path=customXml/itemProps1.xml><?xml version="1.0" encoding="utf-8"?>
+<file path=customXml/itemProps2.xml><?xml version="1.0" encoding="utf-8"?>
 <ds:datastoreItem xmlns:ds="http://schemas.openxmlformats.org/officeDocument/2006/customXml" ds:itemID="{5118666D-7868-48FC-BEE0-3DEEDBA9625E}">
   <ds:schemaRefs>
     <ds:schemaRef ds:uri="http://schemas.microsoft.com/office/2006/metadata/properties"/>
@@ -6271,15 +6176,15 @@
 </ds:datastoreItem>
 </file>
 
-<file path=customXml/itemProps2.xml><?xml version="1.0" encoding="utf-8"?>
-<ds:datastoreItem xmlns:ds="http://schemas.openxmlformats.org/officeDocument/2006/customXml" ds:itemID="{F70EFCF9-12BE-45E4-891B-E0B22690095E}">
+<file path=customXml/itemProps3.xml><?xml version="1.0" encoding="utf-8"?>
+<ds:datastoreItem xmlns:ds="http://schemas.openxmlformats.org/officeDocument/2006/customXml" ds:itemID="{83D1A388-ACA2-4834-AD7A-F8A85330AE06}">
   <ds:schemaRefs>
-    <ds:schemaRef ds:uri="http://schemas.microsoft.com/sharepoint/v3/contenttype/forms"/>
+    <ds:schemaRef ds:uri="http://schemas.openxmlformats.org/officeDocument/2006/bibliography"/>
   </ds:schemaRefs>
 </ds:datastoreItem>
 </file>
 
-<file path=customXml/itemProps3.xml><?xml version="1.0" encoding="utf-8"?>
+<file path=customXml/itemProps4.xml><?xml version="1.0" encoding="utf-8"?>
 <ds:datastoreItem xmlns:ds="http://schemas.openxmlformats.org/officeDocument/2006/customXml" ds:itemID="{F957A1A0-0DA5-44B0-ABFB-CE382344150E}">
   <ds:schemaRefs>
     <ds:schemaRef ds:uri="http://schemas.microsoft.com/office/2006/metadata/contentType"/>
@@ -6295,12 +6200,4 @@
     <ds:schemaRef ds:uri="http://schemas.microsoft.com/internal/obd"/>
   </ds:schemaRefs>
 </ds:datastoreItem>
-</file>
-
-<file path=customXml/itemProps4.xml><?xml version="1.0" encoding="utf-8"?>
-<ds:datastoreItem xmlns:ds="http://schemas.openxmlformats.org/officeDocument/2006/customXml" ds:itemID="{83D1A388-ACA2-4834-AD7A-F8A85330AE06}">
-  <ds:schemaRefs>
-    <ds:schemaRef ds:uri="http://schemas.openxmlformats.org/officeDocument/2006/bibliography"/>
-  </ds:schemaRefs>
-</ds:datastoreItem>
 </file>
</xml_diff>